<commit_message>
lab_6 report v2 (FOR CIRCUIT USE: pins & sch)
</commit_message>
<xml_diff>
--- a/Laboratory_work_6/Report/9308_EBTSS_SobolevMS_lab_6.docx
+++ b/Laboratory_work_6/Report/9308_EBTSS_SobolevMS_lab_6.docx
@@ -7,7 +7,7 @@
         <w:pStyle w:val="Style17"/>
         <w:numPr>
           <w:ilvl w:val="0"/>
-          <w:numId w:val="5"/>
+          <w:numId w:val="6"/>
         </w:numPr>
         <w:jc w:val="center"/>
         <w:rPr/>
@@ -22,7 +22,7 @@
         <w:pStyle w:val="Style17"/>
         <w:numPr>
           <w:ilvl w:val="0"/>
-          <w:numId w:val="5"/>
+          <w:numId w:val="6"/>
         </w:numPr>
         <w:jc w:val="center"/>
         <w:rPr/>
@@ -37,7 +37,7 @@
         <w:pStyle w:val="Style17"/>
         <w:numPr>
           <w:ilvl w:val="0"/>
-          <w:numId w:val="5"/>
+          <w:numId w:val="6"/>
         </w:numPr>
         <w:jc w:val="center"/>
         <w:rPr/>
@@ -52,7 +52,7 @@
         <w:pStyle w:val="Style17"/>
         <w:numPr>
           <w:ilvl w:val="0"/>
-          <w:numId w:val="5"/>
+          <w:numId w:val="6"/>
         </w:numPr>
         <w:jc w:val="center"/>
         <w:rPr/>
@@ -67,7 +67,7 @@
         <w:pStyle w:val="Style17"/>
         <w:numPr>
           <w:ilvl w:val="0"/>
-          <w:numId w:val="5"/>
+          <w:numId w:val="6"/>
         </w:numPr>
         <w:jc w:val="center"/>
         <w:rPr/>
@@ -82,7 +82,7 @@
         <w:pStyle w:val="Style17"/>
         <w:numPr>
           <w:ilvl w:val="0"/>
-          <w:numId w:val="5"/>
+          <w:numId w:val="6"/>
         </w:numPr>
         <w:jc w:val="center"/>
         <w:rPr/>
@@ -96,7 +96,7 @@
         <w:pStyle w:val="Style17"/>
         <w:numPr>
           <w:ilvl w:val="0"/>
-          <w:numId w:val="5"/>
+          <w:numId w:val="6"/>
         </w:numPr>
         <w:jc w:val="center"/>
         <w:rPr/>
@@ -110,7 +110,7 @@
         <w:pStyle w:val="Style17"/>
         <w:numPr>
           <w:ilvl w:val="0"/>
-          <w:numId w:val="5"/>
+          <w:numId w:val="6"/>
         </w:numPr>
         <w:jc w:val="center"/>
         <w:rPr/>
@@ -124,7 +124,7 @@
         <w:pStyle w:val="Style17"/>
         <w:numPr>
           <w:ilvl w:val="0"/>
-          <w:numId w:val="5"/>
+          <w:numId w:val="6"/>
         </w:numPr>
         <w:jc w:val="center"/>
         <w:rPr/>
@@ -138,7 +138,7 @@
         <w:pStyle w:val="Style17"/>
         <w:numPr>
           <w:ilvl w:val="0"/>
-          <w:numId w:val="5"/>
+          <w:numId w:val="6"/>
         </w:numPr>
         <w:jc w:val="center"/>
         <w:rPr/>
@@ -152,7 +152,7 @@
         <w:pStyle w:val="Style17"/>
         <w:numPr>
           <w:ilvl w:val="0"/>
-          <w:numId w:val="5"/>
+          <w:numId w:val="6"/>
         </w:numPr>
         <w:jc w:val="center"/>
         <w:rPr/>
@@ -214,7 +214,7 @@
         <w:pStyle w:val="Style17"/>
         <w:numPr>
           <w:ilvl w:val="0"/>
-          <w:numId w:val="5"/>
+          <w:numId w:val="6"/>
         </w:numPr>
         <w:jc w:val="center"/>
         <w:rPr/>
@@ -856,7 +856,7 @@
           </w:rPr>
           <w:t>2.2. Синтез РТС на основе счётчика Джонсона</w:t>
           <w:tab/>
-          <w:t>18</w:t>
+          <w:t>19</w:t>
         </w:r>
       </w:hyperlink>
     </w:p>
@@ -875,7 +875,7 @@
           </w:rPr>
           <w:t>2.2.1. Вариант задания</w:t>
           <w:tab/>
-          <w:t>18</w:t>
+          <w:t>19</w:t>
         </w:r>
       </w:hyperlink>
     </w:p>
@@ -894,7 +894,26 @@
           </w:rPr>
           <w:t>2.2.2. Функциональная схема</w:t>
           <w:tab/>
-          <w:t>18</w:t>
+          <w:t>19</w:t>
+        </w:r>
+      </w:hyperlink>
+    </w:p>
+    <w:p>
+      <w:pPr>
+        <w:pStyle w:val="31"/>
+        <w:tabs>
+          <w:tab w:val="right" w:pos="9638" w:leader="dot"/>
+        </w:tabs>
+        <w:rPr/>
+      </w:pPr>
+      <w:hyperlink w:anchor="__RefHeading___Toc1293_115031369">
+        <w:r>
+          <w:rPr>
+            <w:rStyle w:val="Style11"/>
+          </w:rPr>
+          <w:t>2.2.3. Функциональная схема для загрузки на микросхему</w:t>
+          <w:tab/>
+          <w:t>19</w:t>
         </w:r>
       </w:hyperlink>
     </w:p>
@@ -911,9 +930,9 @@
           <w:rPr>
             <w:rStyle w:val="Style11"/>
           </w:rPr>
-          <w:t>2.2.3. Функциональное и временное моделирование</w:t>
+          <w:t>2.2.4. Функциональное и временное моделирование</w:t>
           <w:tab/>
-          <w:t>18</w:t>
+          <w:t>21</w:t>
         </w:r>
       </w:hyperlink>
     </w:p>
@@ -930,9 +949,28 @@
           <w:rPr>
             <w:rStyle w:val="Style11"/>
           </w:rPr>
-          <w:t>2.2.4. Макетное моделирование</w:t>
+          <w:t>2.2.5. Макетное моделирование</w:t>
           <w:tab/>
-          <w:t>25</w:t>
+          <w:t>27</w:t>
+        </w:r>
+      </w:hyperlink>
+    </w:p>
+    <w:p>
+      <w:pPr>
+        <w:pStyle w:val="31"/>
+        <w:tabs>
+          <w:tab w:val="right" w:pos="9638" w:leader="dot"/>
+        </w:tabs>
+        <w:rPr/>
+      </w:pPr>
+      <w:hyperlink w:anchor="__RefHeading___Toc1295_115031369">
+        <w:r>
+          <w:rPr>
+            <w:rStyle w:val="Style11"/>
+          </w:rPr>
+          <w:t>2.2.6. Макетное моделирование для загрузки на микросхему</w:t>
+          <w:tab/>
+          <w:t>30</w:t>
         </w:r>
       </w:hyperlink>
     </w:p>
@@ -951,7 +989,7 @@
           </w:rPr>
           <w:t>3. Вывод</w:t>
           <w:tab/>
-          <w:t>28</w:t>
+          <w:t>35</w:t>
         </w:r>
       </w:hyperlink>
     </w:p>
@@ -970,7 +1008,7 @@
           </w:rPr>
           <w:t>4. Список использованных источников</w:t>
           <w:tab/>
-          <w:t>29</w:t>
+          <w:t>36</w:t>
         </w:r>
       </w:hyperlink>
     </w:p>
@@ -1031,7 +1069,7 @@
         <w:pStyle w:val="1"/>
         <w:numPr>
           <w:ilvl w:val="0"/>
-          <w:numId w:val="4"/>
+          <w:numId w:val="5"/>
         </w:numPr>
         <w:rPr/>
       </w:pPr>
@@ -1047,7 +1085,7 @@
         <w:pStyle w:val="2"/>
         <w:numPr>
           <w:ilvl w:val="1"/>
-          <w:numId w:val="3"/>
+          <w:numId w:val="4"/>
         </w:numPr>
         <w:rPr/>
       </w:pPr>
@@ -1139,7 +1177,7 @@
         <w:pStyle w:val="2"/>
         <w:numPr>
           <w:ilvl w:val="1"/>
-          <w:numId w:val="3"/>
+          <w:numId w:val="4"/>
         </w:numPr>
         <w:rPr/>
       </w:pPr>
@@ -2189,7 +2227,7 @@
         <w:pStyle w:val="2"/>
         <w:numPr>
           <w:ilvl w:val="1"/>
-          <w:numId w:val="3"/>
+          <w:numId w:val="4"/>
         </w:numPr>
         <w:rPr/>
       </w:pPr>
@@ -2399,7 +2437,7 @@
         <w:pStyle w:val="2"/>
         <w:numPr>
           <w:ilvl w:val="1"/>
-          <w:numId w:val="2"/>
+          <w:numId w:val="3"/>
         </w:numPr>
         <w:rPr/>
       </w:pPr>
@@ -2535,7 +2573,7 @@
         <w:pStyle w:val="1"/>
         <w:numPr>
           <w:ilvl w:val="0"/>
-          <w:numId w:val="4"/>
+          <w:numId w:val="5"/>
         </w:numPr>
         <w:rPr/>
       </w:pPr>
@@ -2551,7 +2589,7 @@
         <w:pStyle w:val="2"/>
         <w:numPr>
           <w:ilvl w:val="1"/>
-          <w:numId w:val="3"/>
+          <w:numId w:val="4"/>
         </w:numPr>
         <w:rPr/>
       </w:pPr>
@@ -2567,7 +2605,7 @@
         <w:pStyle w:val="3"/>
         <w:numPr>
           <w:ilvl w:val="2"/>
-          <w:numId w:val="2"/>
+          <w:numId w:val="3"/>
         </w:numPr>
         <w:rPr/>
       </w:pPr>
@@ -2663,7 +2701,7 @@
         </w:tblBorders>
         <w:tblCellMar>
           <w:top w:w="55" w:type="dxa"/>
-          <w:left w:w="52" w:type="dxa"/>
+          <w:left w:w="49" w:type="dxa"/>
           <w:bottom w:w="55" w:type="dxa"/>
           <w:right w:w="55" w:type="dxa"/>
         </w:tblCellMar>
@@ -2836,7 +2874,7 @@
         <w:pStyle w:val="3"/>
         <w:numPr>
           <w:ilvl w:val="2"/>
-          <w:numId w:val="2"/>
+          <w:numId w:val="3"/>
         </w:numPr>
         <w:rPr/>
       </w:pPr>
@@ -3012,7 +3050,7 @@
         <w:pStyle w:val="3"/>
         <w:numPr>
           <w:ilvl w:val="2"/>
-          <w:numId w:val="2"/>
+          <w:numId w:val="3"/>
         </w:numPr>
         <w:rPr/>
       </w:pPr>
@@ -3774,7 +3812,7 @@
         <w:pStyle w:val="3"/>
         <w:numPr>
           <w:ilvl w:val="2"/>
-          <w:numId w:val="2"/>
+          <w:numId w:val="3"/>
         </w:numPr>
         <w:rPr/>
       </w:pPr>
@@ -3955,6 +3993,9 @@
       <w:r>
         <w:rPr/>
       </w:r>
+      <w:r>
+        <w:br w:type="page"/>
+      </w:r>
     </w:p>
     <w:p>
       <w:pPr>
@@ -4083,6 +4124,9 @@
       <w:r>
         <w:rPr/>
       </w:r>
+      <w:r>
+        <w:br w:type="page"/>
+      </w:r>
     </w:p>
     <w:p>
       <w:pPr>
@@ -4211,6 +4255,9 @@
       <w:r>
         <w:rPr/>
       </w:r>
+      <w:r>
+        <w:br w:type="page"/>
+      </w:r>
     </w:p>
     <w:p>
       <w:pPr>
@@ -4348,7 +4395,7 @@
         <w:pStyle w:val="2"/>
         <w:numPr>
           <w:ilvl w:val="1"/>
-          <w:numId w:val="3"/>
+          <w:numId w:val="4"/>
         </w:numPr>
         <w:rPr/>
       </w:pPr>
@@ -4364,7 +4411,7 @@
         <w:pStyle w:val="3"/>
         <w:numPr>
           <w:ilvl w:val="2"/>
-          <w:numId w:val="2"/>
+          <w:numId w:val="3"/>
         </w:numPr>
         <w:rPr/>
       </w:pPr>
@@ -4460,7 +4507,7 @@
         </w:tblBorders>
         <w:tblCellMar>
           <w:top w:w="55" w:type="dxa"/>
-          <w:left w:w="52" w:type="dxa"/>
+          <w:left w:w="49" w:type="dxa"/>
           <w:bottom w:w="55" w:type="dxa"/>
           <w:right w:w="55" w:type="dxa"/>
         </w:tblCellMar>
@@ -4468,8 +4515,8 @@
       <w:tblGrid>
         <w:gridCol w:w="2409"/>
         <w:gridCol w:w="2410"/>
-        <w:gridCol w:w="2410"/>
-        <w:gridCol w:w="2408"/>
+        <w:gridCol w:w="2413"/>
+        <w:gridCol w:w="2405"/>
       </w:tblGrid>
       <w:tr>
         <w:trPr/>
@@ -4519,7 +4566,7 @@
         </w:tc>
         <w:tc>
           <w:tcPr>
-            <w:tcW w:w="2410" w:type="dxa"/>
+            <w:tcW w:w="2413" w:type="dxa"/>
             <w:tcBorders>
               <w:top w:val="single" w:sz="2" w:space="0" w:color="000000"/>
               <w:left w:val="single" w:sz="2" w:space="0" w:color="000000"/>
@@ -4541,7 +4588,7 @@
         </w:tc>
         <w:tc>
           <w:tcPr>
-            <w:tcW w:w="2408" w:type="dxa"/>
+            <w:tcW w:w="2405" w:type="dxa"/>
             <w:tcBorders>
               <w:top w:val="single" w:sz="2" w:space="0" w:color="000000"/>
               <w:left w:val="single" w:sz="2" w:space="0" w:color="000000"/>
@@ -4612,7 +4659,7 @@
         </w:tc>
         <w:tc>
           <w:tcPr>
-            <w:tcW w:w="2410" w:type="dxa"/>
+            <w:tcW w:w="2413" w:type="dxa"/>
             <w:tcBorders>
               <w:top w:val="single" w:sz="2" w:space="0" w:color="000000"/>
               <w:left w:val="single" w:sz="2" w:space="0" w:color="000000"/>
@@ -4634,7 +4681,7 @@
         </w:tc>
         <w:tc>
           <w:tcPr>
-            <w:tcW w:w="2408" w:type="dxa"/>
+            <w:tcW w:w="2405" w:type="dxa"/>
             <w:tcBorders>
               <w:top w:val="single" w:sz="2" w:space="0" w:color="000000"/>
               <w:left w:val="single" w:sz="2" w:space="0" w:color="000000"/>
@@ -4678,7 +4725,7 @@
         <w:pStyle w:val="3"/>
         <w:numPr>
           <w:ilvl w:val="2"/>
-          <w:numId w:val="2"/>
+          <w:numId w:val="3"/>
         </w:numPr>
         <w:rPr/>
       </w:pPr>
@@ -4858,11 +4905,11 @@
         </w:numPr>
         <w:rPr/>
       </w:pPr>
-      <w:bookmarkStart w:id="16" w:name="__RefHeading___Toc25652_1320847207"/>
+      <w:bookmarkStart w:id="16" w:name="__RefHeading___Toc1293_115031369"/>
       <w:bookmarkEnd w:id="16"/>
       <w:r>
         <w:rPr/>
-        <w:t>2.2.3. Функциональное и временное моделирование</w:t>
+        <w:t>2.2.3. Функциональная схема для загрузки на микросхему</w:t>
       </w:r>
     </w:p>
     <w:p>
@@ -4879,18 +4926,7 @@
       <w:r>
         <w:rPr/>
         <w:tab/>
-        <w:t xml:space="preserve">Функциональные и временные диаграммы для </w:t>
-      </w:r>
-      <w:r>
-        <w:rPr>
-          <w:b w:val="false"/>
-          <w:bCs w:val="false"/>
-        </w:rPr>
-        <w:t>РТС на основе счётчика Джонсона</w:t>
-      </w:r>
-      <w:r>
-        <w:rPr/>
-        <w:t>. На диаграммах демонстрируется его корректная работа, которая получается после первичной установки триггеров в состояния «1» и в один «0» (при отсутствии предустановки временные диаграммы не покажут работу, так как состояние триггеров будут не определены).</w:t>
+        <w:t>Функциональная схема для РТС на основе счётчика Джонсона для загрузки на микросхему «Cyclone II EP2C5Q208».</w:t>
       </w:r>
     </w:p>
     <w:p>
@@ -4907,175 +4943,22 @@
       <w:r>
         <w:rPr/>
         <w:tab/>
-        <w:t>На диаграммах также демонстрируются ошибки, которые могли возникнуть в ходе работы РТС на основе счётчика Джонсона</w:t>
-      </w:r>
-      <w:r>
-        <w:rPr>
-          <w:b w:val="false"/>
-          <w:bCs w:val="false"/>
-        </w:rPr>
-        <w:t>: все «1», все «0», какие-либо сбои и помехи. Демонстрация ошибок создаётся асинхронной (принудительной) установкой триггеров в состояния «1» или «0», подавая сигнал «0» на инвертированные входы «PRN» и «CLRN» соответственно.</w:t>
-      </w:r>
-    </w:p>
-    <w:p>
-      <w:pPr>
-        <w:pStyle w:val="Style17"/>
-        <w:numPr>
-          <w:ilvl w:val="0"/>
-          <w:numId w:val="0"/>
-        </w:numPr>
-        <w:ind w:left="0" w:right="0" w:hanging="0"/>
-        <w:jc w:val="both"/>
-        <w:rPr/>
-      </w:pPr>
-      <w:r>
-        <w:rPr/>
-        <w:tab/>
-        <w:t xml:space="preserve">На диаграммах заметно, что РТС на основе счётчика Джонсона </w:t>
-      </w:r>
-      <w:r>
-        <w:rPr>
-          <w:b w:val="false"/>
-          <w:bCs w:val="false"/>
-        </w:rPr>
-        <w:t>самовосстанавливается (с помощью перекрёстной обратной связи) по прошествие некоторого количества тактов, что наряду с корректной «плавной» циркуляцией подтверждает правильность выполнения работы. Для счётчика Джонсона не заметна разница между циркуляцией «0» и циркуляцией «1», так как переход происходит постепенно.</w:t>
-      </w:r>
-    </w:p>
-    <w:p>
-      <w:pPr>
-        <w:pStyle w:val="Style17"/>
-        <w:numPr>
-          <w:ilvl w:val="0"/>
-          <w:numId w:val="0"/>
-        </w:numPr>
-        <w:ind w:left="0" w:right="0" w:hanging="0"/>
-        <w:jc w:val="both"/>
-        <w:rPr/>
-      </w:pPr>
-      <w:r>
-        <w:rPr/>
-        <w:tab/>
-        <w:t>Сигналы:</w:t>
-      </w:r>
-    </w:p>
-    <w:p>
-      <w:pPr>
-        <w:pStyle w:val="Style17"/>
-        <w:numPr>
-          <w:ilvl w:val="0"/>
-          <w:numId w:val="0"/>
-        </w:numPr>
-        <w:ind w:left="0" w:right="0" w:hanging="0"/>
-        <w:jc w:val="both"/>
-        <w:rPr/>
-      </w:pPr>
-      <w:r>
-        <w:rPr/>
-        <w:tab/>
-        <w:t>1. R_clrn – принудительная установка «0»;</w:t>
-      </w:r>
-    </w:p>
-    <w:p>
-      <w:pPr>
-        <w:pStyle w:val="Style17"/>
-        <w:numPr>
-          <w:ilvl w:val="0"/>
-          <w:numId w:val="0"/>
-        </w:numPr>
-        <w:ind w:left="0" w:right="0" w:hanging="0"/>
-        <w:jc w:val="both"/>
-        <w:rPr/>
-      </w:pPr>
-      <w:r>
-        <w:rPr/>
-        <w:tab/>
-        <w:t>2. R_prn – принудительная установка «1»;</w:t>
-      </w:r>
-    </w:p>
-    <w:p>
-      <w:pPr>
-        <w:pStyle w:val="Style17"/>
-        <w:numPr>
-          <w:ilvl w:val="0"/>
-          <w:numId w:val="0"/>
-        </w:numPr>
-        <w:ind w:left="0" w:right="0" w:hanging="0"/>
-        <w:jc w:val="both"/>
-        <w:rPr/>
-      </w:pPr>
-      <w:r>
-        <w:rPr/>
-        <w:tab/>
-        <w:t>3. C – синхроимпульс;</w:t>
-      </w:r>
-    </w:p>
-    <w:p>
-      <w:pPr>
-        <w:pStyle w:val="Style17"/>
-        <w:numPr>
-          <w:ilvl w:val="0"/>
-          <w:numId w:val="0"/>
-        </w:numPr>
-        <w:ind w:left="0" w:right="0" w:hanging="0"/>
-        <w:jc w:val="both"/>
-        <w:rPr/>
-      </w:pPr>
-      <w:r>
-        <w:rPr/>
-        <w:tab/>
-        <w:t>4. W_en – разрешение входа;</w:t>
-      </w:r>
-    </w:p>
-    <w:p>
-      <w:pPr>
-        <w:pStyle w:val="Style17"/>
-        <w:numPr>
-          <w:ilvl w:val="0"/>
-          <w:numId w:val="0"/>
-        </w:numPr>
-        <w:ind w:left="0" w:right="0" w:hanging="0"/>
-        <w:jc w:val="both"/>
-        <w:rPr/>
-      </w:pPr>
-      <w:r>
-        <w:rPr/>
-        <w:tab/>
-        <w:t>5. Q – выходной сигнал;</w:t>
-      </w:r>
-    </w:p>
-    <w:p>
-      <w:pPr>
-        <w:pStyle w:val="Style17"/>
-        <w:numPr>
-          <w:ilvl w:val="0"/>
-          <w:numId w:val="0"/>
-        </w:numPr>
-        <w:ind w:left="0" w:right="0" w:hanging="0"/>
-        <w:jc w:val="both"/>
-        <w:rPr/>
-      </w:pPr>
-      <w:r>
-        <w:rPr/>
-        <w:tab/>
-        <w:t>6. Q_out – выходной сигнал, при условии, что C = 0.</w:t>
-      </w:r>
-    </w:p>
-    <w:p>
-      <w:pPr>
-        <w:pStyle w:val="Style17"/>
-        <w:numPr>
-          <w:ilvl w:val="0"/>
-          <w:numId w:val="0"/>
-        </w:numPr>
-        <w:ind w:left="0" w:right="0" w:hanging="0"/>
-        <w:jc w:val="both"/>
-        <w:rPr/>
-      </w:pPr>
-      <w:r>
-        <w:rPr/>
-      </w:r>
-      <w:r>
-        <w:br w:type="page"/>
+        <w:t>Для загрузки на микросхему «Cyclone II EP2C5Q208» функциональная схема немного модернизируется, сохраняя логическую модель. Во-первых, понижается частота синхросигнала «C» с помощью 8-ми битного счётчика (счётчик делит частоту сигнала). Один из выходов этого счётчика будет функционировать как синхросигнал «C» и будет проведён вместо него, а также будет выведен на отдельный выход их схемы, чтобы можно было проверять его (поскольку он генерирует сигнал). Во-вторых, отсутствуют сигналы предустановки триггера в «0» или в «1», «CLRN» и «PRN» соответственно, проведённые к инвертированным входам триггера, так как их наличие не позволяет менять содержимое триггеров во время работы микросхемы. В-третьих, отсутствует сигнал разрешение входа на первый триггер, необходимый для функционирования всей схемы (вместо него проведена константа), так как его наличие также не позволяет корректно работать схеме.</w:t>
+      </w:r>
+    </w:p>
+    <w:p>
+      <w:pPr>
+        <w:pStyle w:val="Style17"/>
+        <w:numPr>
+          <w:ilvl w:val="0"/>
+          <w:numId w:val="0"/>
+        </w:numPr>
+        <w:ind w:left="0" w:right="0" w:hanging="0"/>
+        <w:jc w:val="both"/>
+        <w:rPr/>
+      </w:pPr>
+      <w:r>
+        <w:rPr/>
       </w:r>
     </w:p>
     <w:p>
@@ -5093,9 +4976,9 @@
         <w:rPr/>
         <w:drawing>
           <wp:inline distT="0" distB="0" distL="0" distR="0">
-            <wp:extent cx="5360670" cy="6624320"/>
+            <wp:extent cx="6120130" cy="3370580"/>
             <wp:effectExtent l="0" t="0" r="0" b="0"/>
-            <wp:docPr id="16" name="Изображение2" descr=""/>
+            <wp:docPr id="16" name="Изображение22" descr=""/>
             <wp:cNvGraphicFramePr>
               <a:graphicFrameLocks xmlns:a="http://schemas.openxmlformats.org/drawingml/2006/main" noChangeAspect="1"/>
             </wp:cNvGraphicFramePr>
@@ -5103,13 +4986,370 @@
               <a:graphicData uri="http://schemas.openxmlformats.org/drawingml/2006/picture">
                 <pic:pic xmlns:pic="http://schemas.openxmlformats.org/drawingml/2006/picture">
                   <pic:nvPicPr>
-                    <pic:cNvPr id="16" name="Изображение2" descr=""/>
+                    <pic:cNvPr id="16" name="Изображение22" descr=""/>
                     <pic:cNvPicPr>
                       <a:picLocks noChangeAspect="1" noChangeArrowheads="1"/>
                     </pic:cNvPicPr>
                   </pic:nvPicPr>
                   <pic:blipFill>
                     <a:blip r:embed="rId17"/>
+                    <a:stretch>
+                      <a:fillRect/>
+                    </a:stretch>
+                  </pic:blipFill>
+                  <pic:spPr bwMode="auto">
+                    <a:xfrm>
+                      <a:off x="0" y="0"/>
+                      <a:ext cx="6120130" cy="3370580"/>
+                    </a:xfrm>
+                    <a:prstGeom prst="rect">
+                      <a:avLst/>
+                    </a:prstGeom>
+                  </pic:spPr>
+                </pic:pic>
+              </a:graphicData>
+            </a:graphic>
+          </wp:inline>
+        </w:drawing>
+      </w:r>
+    </w:p>
+    <w:p>
+      <w:pPr>
+        <w:pStyle w:val="Style17"/>
+        <w:numPr>
+          <w:ilvl w:val="0"/>
+          <w:numId w:val="0"/>
+        </w:numPr>
+        <w:ind w:left="0" w:right="0" w:hanging="0"/>
+        <w:jc w:val="center"/>
+        <w:rPr/>
+      </w:pPr>
+      <w:r>
+        <w:rPr>
+          <w:b w:val="false"/>
+          <w:bCs w:val="false"/>
+        </w:rPr>
+        <w:t xml:space="preserve">Рисунок </w:t>
+      </w:r>
+      <w:r>
+        <w:rPr>
+          <w:b w:val="false"/>
+          <w:bCs w:val="false"/>
+        </w:rPr>
+        <w:fldChar w:fldCharType="begin"/>
+      </w:r>
+      <w:r>
+        <w:rPr>
+          <w:b w:val="false"/>
+          <w:bCs w:val="false"/>
+        </w:rPr>
+        <w:instrText> SEQ Рисунок \* ARABIC </w:instrText>
+      </w:r>
+      <w:r>
+        <w:rPr>
+          <w:b w:val="false"/>
+          <w:bCs w:val="false"/>
+        </w:rPr>
+        <w:fldChar w:fldCharType="separate"/>
+      </w:r>
+      <w:r>
+        <w:rPr>
+          <w:b w:val="false"/>
+          <w:bCs w:val="false"/>
+        </w:rPr>
+        <w:t>16</w:t>
+      </w:r>
+      <w:r>
+        <w:rPr>
+          <w:b w:val="false"/>
+          <w:bCs w:val="false"/>
+        </w:rPr>
+        <w:fldChar w:fldCharType="end"/>
+      </w:r>
+      <w:r>
+        <w:rPr>
+          <w:b w:val="false"/>
+          <w:bCs w:val="false"/>
+        </w:rPr>
+        <w:t>. Функциональная схема для загрузки на микросхему</w:t>
+      </w:r>
+    </w:p>
+    <w:p>
+      <w:pPr>
+        <w:pStyle w:val="Style17"/>
+        <w:numPr>
+          <w:ilvl w:val="0"/>
+          <w:numId w:val="0"/>
+        </w:numPr>
+        <w:ind w:left="0" w:right="0" w:hanging="0"/>
+        <w:jc w:val="both"/>
+        <w:rPr/>
+      </w:pPr>
+      <w:r>
+        <w:rPr/>
+      </w:r>
+    </w:p>
+    <w:p>
+      <w:pPr>
+        <w:pStyle w:val="3"/>
+        <w:numPr>
+          <w:ilvl w:val="2"/>
+          <w:numId w:val="3"/>
+        </w:numPr>
+        <w:rPr/>
+      </w:pPr>
+      <w:bookmarkStart w:id="17" w:name="__RefHeading___Toc25652_1320847207"/>
+      <w:bookmarkEnd w:id="17"/>
+      <w:r>
+        <w:rPr/>
+        <w:t>2.2.4. Функциональное и временное моделирование</w:t>
+      </w:r>
+    </w:p>
+    <w:p>
+      <w:pPr>
+        <w:pStyle w:val="Style17"/>
+        <w:numPr>
+          <w:ilvl w:val="0"/>
+          <w:numId w:val="0"/>
+        </w:numPr>
+        <w:ind w:left="0" w:right="0" w:hanging="0"/>
+        <w:jc w:val="both"/>
+        <w:rPr/>
+      </w:pPr>
+      <w:r>
+        <w:rPr/>
+        <w:tab/>
+        <w:t xml:space="preserve">Функциональные и временные диаграммы для </w:t>
+      </w:r>
+      <w:r>
+        <w:rPr>
+          <w:b w:val="false"/>
+          <w:bCs w:val="false"/>
+        </w:rPr>
+        <w:t>РТС на основе счётчика Джонсона</w:t>
+      </w:r>
+      <w:r>
+        <w:rPr/>
+        <w:t>. На диаграммах демонстрируется его корректная работа, которая получается после первичной установки триггеров в состояния «1» и в один «0» (при отсутствии предустановки временные диаграммы не покажут работу, так как состояние триггеров будут не определены).</w:t>
+      </w:r>
+    </w:p>
+    <w:p>
+      <w:pPr>
+        <w:pStyle w:val="Style17"/>
+        <w:numPr>
+          <w:ilvl w:val="0"/>
+          <w:numId w:val="0"/>
+        </w:numPr>
+        <w:ind w:left="0" w:right="0" w:hanging="0"/>
+        <w:jc w:val="both"/>
+        <w:rPr/>
+      </w:pPr>
+      <w:r>
+        <w:rPr/>
+        <w:tab/>
+        <w:t>На диаграммах также демонстрируются ошибки, которые могли возникнуть в ходе работы РТС на основе счётчика Джонсона</w:t>
+      </w:r>
+      <w:r>
+        <w:rPr>
+          <w:b w:val="false"/>
+          <w:bCs w:val="false"/>
+        </w:rPr>
+        <w:t>: все «1», все «0», какие-либо сбои и помехи. Демонстрация ошибок создаётся асинхронной (принудительной) установкой триггеров в состояния «1» или «0», подавая сигнал «0» на инвертированные входы «PRN» и «CLRN» соответственно.</w:t>
+      </w:r>
+    </w:p>
+    <w:p>
+      <w:pPr>
+        <w:pStyle w:val="Style17"/>
+        <w:numPr>
+          <w:ilvl w:val="0"/>
+          <w:numId w:val="0"/>
+        </w:numPr>
+        <w:ind w:left="0" w:right="0" w:hanging="0"/>
+        <w:jc w:val="both"/>
+        <w:rPr/>
+      </w:pPr>
+      <w:r>
+        <w:rPr/>
+        <w:tab/>
+        <w:t xml:space="preserve">На диаграммах заметно, что РТС на основе счётчика Джонсона </w:t>
+      </w:r>
+      <w:r>
+        <w:rPr>
+          <w:b w:val="false"/>
+          <w:bCs w:val="false"/>
+        </w:rPr>
+        <w:t>самовосстанавливается (с помощью перекрёстной обратной связи) по прошествие некоторого количества тактов, что наряду с корректной «плавной» циркуляцией подтверждает правильность выполнения работы. Для счётчика Джонсона не заметна разница между циркуляцией «0» и циркуляцией «1», так как переход происходит постепенно.</w:t>
+      </w:r>
+    </w:p>
+    <w:p>
+      <w:pPr>
+        <w:pStyle w:val="Style17"/>
+        <w:numPr>
+          <w:ilvl w:val="0"/>
+          <w:numId w:val="0"/>
+        </w:numPr>
+        <w:ind w:left="0" w:right="0" w:hanging="0"/>
+        <w:jc w:val="both"/>
+        <w:rPr/>
+      </w:pPr>
+      <w:r>
+        <w:rPr/>
+        <w:tab/>
+        <w:t>Сигналы:</w:t>
+      </w:r>
+    </w:p>
+    <w:p>
+      <w:pPr>
+        <w:pStyle w:val="Style17"/>
+        <w:numPr>
+          <w:ilvl w:val="0"/>
+          <w:numId w:val="0"/>
+        </w:numPr>
+        <w:ind w:left="0" w:right="0" w:hanging="0"/>
+        <w:jc w:val="both"/>
+        <w:rPr/>
+      </w:pPr>
+      <w:r>
+        <w:rPr/>
+        <w:tab/>
+        <w:t>1. R_clrn – принудительная установка «0»;</w:t>
+      </w:r>
+    </w:p>
+    <w:p>
+      <w:pPr>
+        <w:pStyle w:val="Style17"/>
+        <w:numPr>
+          <w:ilvl w:val="0"/>
+          <w:numId w:val="0"/>
+        </w:numPr>
+        <w:ind w:left="0" w:right="0" w:hanging="0"/>
+        <w:jc w:val="both"/>
+        <w:rPr/>
+      </w:pPr>
+      <w:r>
+        <w:rPr/>
+        <w:tab/>
+        <w:t>2. R_prn – принудительная установка «1»;</w:t>
+      </w:r>
+    </w:p>
+    <w:p>
+      <w:pPr>
+        <w:pStyle w:val="Style17"/>
+        <w:numPr>
+          <w:ilvl w:val="0"/>
+          <w:numId w:val="0"/>
+        </w:numPr>
+        <w:ind w:left="0" w:right="0" w:hanging="0"/>
+        <w:jc w:val="both"/>
+        <w:rPr/>
+      </w:pPr>
+      <w:r>
+        <w:rPr/>
+        <w:tab/>
+        <w:t>3. C – синхроимпульс;</w:t>
+      </w:r>
+    </w:p>
+    <w:p>
+      <w:pPr>
+        <w:pStyle w:val="Style17"/>
+        <w:numPr>
+          <w:ilvl w:val="0"/>
+          <w:numId w:val="0"/>
+        </w:numPr>
+        <w:ind w:left="0" w:right="0" w:hanging="0"/>
+        <w:jc w:val="both"/>
+        <w:rPr/>
+      </w:pPr>
+      <w:r>
+        <w:rPr/>
+        <w:tab/>
+        <w:t>4. W_en – разрешение входа;</w:t>
+      </w:r>
+    </w:p>
+    <w:p>
+      <w:pPr>
+        <w:pStyle w:val="Style17"/>
+        <w:numPr>
+          <w:ilvl w:val="0"/>
+          <w:numId w:val="0"/>
+        </w:numPr>
+        <w:ind w:left="0" w:right="0" w:hanging="0"/>
+        <w:jc w:val="both"/>
+        <w:rPr/>
+      </w:pPr>
+      <w:r>
+        <w:rPr/>
+        <w:tab/>
+        <w:t>5. Q – выходной сигнал;</w:t>
+      </w:r>
+    </w:p>
+    <w:p>
+      <w:pPr>
+        <w:pStyle w:val="Style17"/>
+        <w:numPr>
+          <w:ilvl w:val="0"/>
+          <w:numId w:val="0"/>
+        </w:numPr>
+        <w:ind w:left="0" w:right="0" w:hanging="0"/>
+        <w:jc w:val="both"/>
+        <w:rPr/>
+      </w:pPr>
+      <w:r>
+        <w:rPr/>
+        <w:tab/>
+        <w:t>6. Q_out – выходной сигнал, при условии, что C = 0.</w:t>
+      </w:r>
+    </w:p>
+    <w:p>
+      <w:pPr>
+        <w:pStyle w:val="Style17"/>
+        <w:numPr>
+          <w:ilvl w:val="0"/>
+          <w:numId w:val="0"/>
+        </w:numPr>
+        <w:ind w:left="0" w:right="0" w:hanging="0"/>
+        <w:jc w:val="both"/>
+        <w:rPr/>
+      </w:pPr>
+      <w:r>
+        <w:rPr/>
+      </w:r>
+      <w:r>
+        <w:br w:type="page"/>
+      </w:r>
+    </w:p>
+    <w:p>
+      <w:pPr>
+        <w:pStyle w:val="Style17"/>
+        <w:numPr>
+          <w:ilvl w:val="0"/>
+          <w:numId w:val="0"/>
+        </w:numPr>
+        <w:ind w:left="0" w:right="0" w:hanging="0"/>
+        <w:jc w:val="center"/>
+        <w:rPr/>
+      </w:pPr>
+      <w:r>
+        <w:rPr/>
+        <w:drawing>
+          <wp:inline distT="0" distB="0" distL="0" distR="0">
+            <wp:extent cx="5360670" cy="6624320"/>
+            <wp:effectExtent l="0" t="0" r="0" b="0"/>
+            <wp:docPr id="17" name="Изображение2" descr=""/>
+            <wp:cNvGraphicFramePr>
+              <a:graphicFrameLocks xmlns:a="http://schemas.openxmlformats.org/drawingml/2006/main" noChangeAspect="1"/>
+            </wp:cNvGraphicFramePr>
+            <a:graphic xmlns:a="http://schemas.openxmlformats.org/drawingml/2006/main">
+              <a:graphicData uri="http://schemas.openxmlformats.org/drawingml/2006/picture">
+                <pic:pic xmlns:pic="http://schemas.openxmlformats.org/drawingml/2006/picture">
+                  <pic:nvPicPr>
+                    <pic:cNvPr id="17" name="Изображение2" descr=""/>
+                    <pic:cNvPicPr>
+                      <a:picLocks noChangeAspect="1" noChangeArrowheads="1"/>
+                    </pic:cNvPicPr>
+                  </pic:nvPicPr>
+                  <pic:blipFill>
+                    <a:blip r:embed="rId18"/>
                     <a:stretch>
                       <a:fillRect/>
                     </a:stretch>
@@ -5174,7 +5414,7 @@
           <w:b w:val="false"/>
           <w:bCs w:val="false"/>
         </w:rPr>
-        <w:t>16</w:t>
+        <w:t>17</w:t>
       </w:r>
       <w:r>
         <w:rPr>
@@ -5226,7 +5466,7 @@
           <wp:inline distT="0" distB="0" distL="0" distR="0">
             <wp:extent cx="5360670" cy="6508750"/>
             <wp:effectExtent l="0" t="0" r="0" b="0"/>
-            <wp:docPr id="17" name="Изображение4" descr=""/>
+            <wp:docPr id="18" name="Изображение4" descr=""/>
             <wp:cNvGraphicFramePr>
               <a:graphicFrameLocks xmlns:a="http://schemas.openxmlformats.org/drawingml/2006/main" noChangeAspect="1"/>
             </wp:cNvGraphicFramePr>
@@ -5234,13 +5474,13 @@
               <a:graphicData uri="http://schemas.openxmlformats.org/drawingml/2006/picture">
                 <pic:pic xmlns:pic="http://schemas.openxmlformats.org/drawingml/2006/picture">
                   <pic:nvPicPr>
-                    <pic:cNvPr id="17" name="Изображение4" descr=""/>
+                    <pic:cNvPr id="18" name="Изображение4" descr=""/>
                     <pic:cNvPicPr>
                       <a:picLocks noChangeAspect="1" noChangeArrowheads="1"/>
                     </pic:cNvPicPr>
                   </pic:nvPicPr>
                   <pic:blipFill>
-                    <a:blip r:embed="rId18"/>
+                    <a:blip r:embed="rId19"/>
                     <a:stretch>
                       <a:fillRect/>
                     </a:stretch>
@@ -5305,7 +5545,7 @@
           <w:b w:val="false"/>
           <w:bCs w:val="false"/>
         </w:rPr>
-        <w:t>17</w:t>
+        <w:t>18</w:t>
       </w:r>
       <w:r>
         <w:rPr>
@@ -5357,7 +5597,7 @@
           <wp:inline distT="0" distB="0" distL="0" distR="0">
             <wp:extent cx="5360670" cy="6504940"/>
             <wp:effectExtent l="0" t="0" r="0" b="0"/>
-            <wp:docPr id="18" name="Изображение5" descr=""/>
+            <wp:docPr id="19" name="Изображение5" descr=""/>
             <wp:cNvGraphicFramePr>
               <a:graphicFrameLocks xmlns:a="http://schemas.openxmlformats.org/drawingml/2006/main" noChangeAspect="1"/>
             </wp:cNvGraphicFramePr>
@@ -5365,13 +5605,13 @@
               <a:graphicData uri="http://schemas.openxmlformats.org/drawingml/2006/picture">
                 <pic:pic xmlns:pic="http://schemas.openxmlformats.org/drawingml/2006/picture">
                   <pic:nvPicPr>
-                    <pic:cNvPr id="18" name="Изображение5" descr=""/>
+                    <pic:cNvPr id="19" name="Изображение5" descr=""/>
                     <pic:cNvPicPr>
                       <a:picLocks noChangeAspect="1" noChangeArrowheads="1"/>
                     </pic:cNvPicPr>
                   </pic:nvPicPr>
                   <pic:blipFill>
-                    <a:blip r:embed="rId19"/>
+                    <a:blip r:embed="rId20"/>
                     <a:stretch>
                       <a:fillRect/>
                     </a:stretch>
@@ -5436,7 +5676,7 @@
           <w:b w:val="false"/>
           <w:bCs w:val="false"/>
         </w:rPr>
-        <w:t>18</w:t>
+        <w:t>19</w:t>
       </w:r>
       <w:r>
         <w:rPr>
@@ -5488,7 +5728,7 @@
           <wp:inline distT="0" distB="0" distL="0" distR="0">
             <wp:extent cx="5363845" cy="6476365"/>
             <wp:effectExtent l="0" t="0" r="0" b="0"/>
-            <wp:docPr id="19" name="Изображение10" descr=""/>
+            <wp:docPr id="20" name="Изображение10" descr=""/>
             <wp:cNvGraphicFramePr>
               <a:graphicFrameLocks xmlns:a="http://schemas.openxmlformats.org/drawingml/2006/main" noChangeAspect="1"/>
             </wp:cNvGraphicFramePr>
@@ -5496,13 +5736,13 @@
               <a:graphicData uri="http://schemas.openxmlformats.org/drawingml/2006/picture">
                 <pic:pic xmlns:pic="http://schemas.openxmlformats.org/drawingml/2006/picture">
                   <pic:nvPicPr>
-                    <pic:cNvPr id="19" name="Изображение10" descr=""/>
+                    <pic:cNvPr id="20" name="Изображение10" descr=""/>
                     <pic:cNvPicPr>
                       <a:picLocks noChangeAspect="1" noChangeArrowheads="1"/>
                     </pic:cNvPicPr>
                   </pic:nvPicPr>
                   <pic:blipFill>
-                    <a:blip r:embed="rId20"/>
+                    <a:blip r:embed="rId21"/>
                     <a:stretch>
                       <a:fillRect/>
                     </a:stretch>
@@ -5534,7 +5774,7 @@
         <w:jc w:val="center"/>
         <w:rPr/>
       </w:pPr>
-      <w:bookmarkStart w:id="17" w:name="__DdeLink__1002_12513383871"/>
+      <w:bookmarkStart w:id="18" w:name="__DdeLink__1002_12513383871"/>
       <w:r>
         <w:rPr>
           <w:b w:val="false"/>
@@ -5568,7 +5808,7 @@
           <w:b w:val="false"/>
           <w:bCs w:val="false"/>
         </w:rPr>
-        <w:t>19</w:t>
+        <w:t>20</w:t>
       </w:r>
       <w:r>
         <w:rPr>
@@ -5584,7 +5824,7 @@
         </w:rPr>
         <w:t xml:space="preserve">. </w:t>
       </w:r>
-      <w:bookmarkEnd w:id="17"/>
+      <w:bookmarkEnd w:id="18"/>
       <w:r>
         <w:rPr>
           <w:b w:val="false"/>
@@ -5628,7 +5868,7 @@
           <wp:inline distT="0" distB="0" distL="0" distR="0">
             <wp:extent cx="5360670" cy="6569710"/>
             <wp:effectExtent l="0" t="0" r="0" b="0"/>
-            <wp:docPr id="20" name="Изображение11" descr=""/>
+            <wp:docPr id="21" name="Изображение11" descr=""/>
             <wp:cNvGraphicFramePr>
               <a:graphicFrameLocks xmlns:a="http://schemas.openxmlformats.org/drawingml/2006/main" noChangeAspect="1"/>
             </wp:cNvGraphicFramePr>
@@ -5636,13 +5876,13 @@
               <a:graphicData uri="http://schemas.openxmlformats.org/drawingml/2006/picture">
                 <pic:pic xmlns:pic="http://schemas.openxmlformats.org/drawingml/2006/picture">
                   <pic:nvPicPr>
-                    <pic:cNvPr id="20" name="Изображение11" descr=""/>
+                    <pic:cNvPr id="21" name="Изображение11" descr=""/>
                     <pic:cNvPicPr>
                       <a:picLocks noChangeAspect="1" noChangeArrowheads="1"/>
                     </pic:cNvPicPr>
                   </pic:nvPicPr>
                   <pic:blipFill>
-                    <a:blip r:embed="rId21"/>
+                    <a:blip r:embed="rId22"/>
                     <a:stretch>
                       <a:fillRect/>
                     </a:stretch>
@@ -5674,7 +5914,7 @@
         <w:jc w:val="center"/>
         <w:rPr/>
       </w:pPr>
-      <w:bookmarkStart w:id="18" w:name="__DdeLink__1002_12513383872"/>
+      <w:bookmarkStart w:id="19" w:name="__DdeLink__1002_12513383872"/>
       <w:r>
         <w:rPr>
           <w:b w:val="false"/>
@@ -5708,7 +5948,7 @@
           <w:b w:val="false"/>
           <w:bCs w:val="false"/>
         </w:rPr>
-        <w:t>20</w:t>
+        <w:t>21</w:t>
       </w:r>
       <w:r>
         <w:rPr>
@@ -5724,7 +5964,7 @@
         </w:rPr>
         <w:t xml:space="preserve">. </w:t>
       </w:r>
-      <w:bookmarkEnd w:id="18"/>
+      <w:bookmarkEnd w:id="19"/>
       <w:r>
         <w:rPr>
           <w:b w:val="false"/>
@@ -5756,15 +5996,15 @@
         <w:pStyle w:val="3"/>
         <w:numPr>
           <w:ilvl w:val="2"/>
-          <w:numId w:val="2"/>
-        </w:numPr>
-        <w:rPr/>
-      </w:pPr>
-      <w:bookmarkStart w:id="19" w:name="__RefHeading___Toc25654_1320847207"/>
-      <w:bookmarkEnd w:id="19"/>
-      <w:r>
-        <w:rPr/>
-        <w:t>2.2.4. Макетное моделирование</w:t>
+          <w:numId w:val="3"/>
+        </w:numPr>
+        <w:rPr/>
+      </w:pPr>
+      <w:bookmarkStart w:id="20" w:name="__RefHeading___Toc25654_1320847207"/>
+      <w:bookmarkEnd w:id="20"/>
+      <w:r>
+        <w:rPr/>
+        <w:t>2.2.5. Макетное моделирование</w:t>
       </w:r>
     </w:p>
     <w:p>
@@ -5827,7 +6067,7 @@
           <wp:inline distT="0" distB="0" distL="0" distR="0">
             <wp:extent cx="6120130" cy="3655060"/>
             <wp:effectExtent l="0" t="0" r="0" b="0"/>
-            <wp:docPr id="21" name="Изображение18" descr=""/>
+            <wp:docPr id="22" name="Изображение18" descr=""/>
             <wp:cNvGraphicFramePr>
               <a:graphicFrameLocks xmlns:a="http://schemas.openxmlformats.org/drawingml/2006/main" noChangeAspect="1"/>
             </wp:cNvGraphicFramePr>
@@ -5835,135 +6075,7 @@
               <a:graphicData uri="http://schemas.openxmlformats.org/drawingml/2006/picture">
                 <pic:pic xmlns:pic="http://schemas.openxmlformats.org/drawingml/2006/picture">
                   <pic:nvPicPr>
-                    <pic:cNvPr id="21" name="Изображение18" descr=""/>
-                    <pic:cNvPicPr>
-                      <a:picLocks noChangeAspect="1" noChangeArrowheads="1"/>
-                    </pic:cNvPicPr>
-                  </pic:nvPicPr>
-                  <pic:blipFill>
-                    <a:blip r:embed="rId22"/>
-                    <a:stretch>
-                      <a:fillRect/>
-                    </a:stretch>
-                  </pic:blipFill>
-                  <pic:spPr bwMode="auto">
-                    <a:xfrm>
-                      <a:off x="0" y="0"/>
-                      <a:ext cx="6120130" cy="3655060"/>
-                    </a:xfrm>
-                    <a:prstGeom prst="rect">
-                      <a:avLst/>
-                    </a:prstGeom>
-                  </pic:spPr>
-                </pic:pic>
-              </a:graphicData>
-            </a:graphic>
-          </wp:inline>
-        </w:drawing>
-      </w:r>
-    </w:p>
-    <w:p>
-      <w:pPr>
-        <w:pStyle w:val="Style17"/>
-        <w:numPr>
-          <w:ilvl w:val="0"/>
-          <w:numId w:val="0"/>
-        </w:numPr>
-        <w:ind w:left="0" w:right="0" w:hanging="0"/>
-        <w:jc w:val="center"/>
-        <w:rPr/>
-      </w:pPr>
-      <w:r>
-        <w:rPr>
-          <w:b w:val="false"/>
-          <w:bCs w:val="false"/>
-        </w:rPr>
-        <w:t xml:space="preserve">Рисунок </w:t>
-      </w:r>
-      <w:r>
-        <w:rPr>
-          <w:b w:val="false"/>
-          <w:bCs w:val="false"/>
-        </w:rPr>
-        <w:fldChar w:fldCharType="begin"/>
-      </w:r>
-      <w:r>
-        <w:rPr>
-          <w:b w:val="false"/>
-          <w:bCs w:val="false"/>
-        </w:rPr>
-        <w:instrText> SEQ Рисунок \* ARABIC </w:instrText>
-      </w:r>
-      <w:r>
-        <w:rPr>
-          <w:b w:val="false"/>
-          <w:bCs w:val="false"/>
-        </w:rPr>
-        <w:fldChar w:fldCharType="separate"/>
-      </w:r>
-      <w:r>
-        <w:rPr>
-          <w:b w:val="false"/>
-          <w:bCs w:val="false"/>
-        </w:rPr>
-        <w:t>21</w:t>
-      </w:r>
-      <w:r>
-        <w:rPr>
-          <w:b w:val="false"/>
-          <w:bCs w:val="false"/>
-        </w:rPr>
-        <w:fldChar w:fldCharType="end"/>
-      </w:r>
-      <w:r>
-        <w:rPr>
-          <w:b w:val="false"/>
-          <w:bCs w:val="false"/>
-        </w:rPr>
-        <w:t>. «Распиновка» для макетного моделирования</w:t>
-      </w:r>
-    </w:p>
-    <w:p>
-      <w:pPr>
-        <w:pStyle w:val="Style17"/>
-        <w:numPr>
-          <w:ilvl w:val="0"/>
-          <w:numId w:val="0"/>
-        </w:numPr>
-        <w:ind w:left="0" w:right="0" w:hanging="0"/>
-        <w:jc w:val="both"/>
-        <w:rPr/>
-      </w:pPr>
-      <w:r>
-        <w:rPr/>
-      </w:r>
-    </w:p>
-    <w:p>
-      <w:pPr>
-        <w:pStyle w:val="Style17"/>
-        <w:numPr>
-          <w:ilvl w:val="0"/>
-          <w:numId w:val="0"/>
-        </w:numPr>
-        <w:ind w:left="0" w:right="0" w:hanging="0"/>
-        <w:jc w:val="center"/>
-        <w:rPr/>
-      </w:pPr>
-      <w:r>
-        <w:rPr/>
-        <w:drawing>
-          <wp:inline distT="0" distB="0" distL="0" distR="0">
-            <wp:extent cx="6120130" cy="3655060"/>
-            <wp:effectExtent l="0" t="0" r="0" b="0"/>
-            <wp:docPr id="22" name="Изображение19" descr=""/>
-            <wp:cNvGraphicFramePr>
-              <a:graphicFrameLocks xmlns:a="http://schemas.openxmlformats.org/drawingml/2006/main" noChangeAspect="1"/>
-            </wp:cNvGraphicFramePr>
-            <a:graphic xmlns:a="http://schemas.openxmlformats.org/drawingml/2006/main">
-              <a:graphicData uri="http://schemas.openxmlformats.org/drawingml/2006/picture">
-                <pic:pic xmlns:pic="http://schemas.openxmlformats.org/drawingml/2006/picture">
-                  <pic:nvPicPr>
-                    <pic:cNvPr id="22" name="Изображение19" descr=""/>
+                    <pic:cNvPr id="22" name="Изображение18" descr=""/>
                     <pic:cNvPicPr>
                       <a:picLocks noChangeAspect="1" noChangeArrowheads="1"/>
                     </pic:cNvPicPr>
@@ -6065,6 +6177,9 @@
       <w:r>
         <w:rPr/>
       </w:r>
+      <w:r>
+        <w:br w:type="page"/>
+      </w:r>
     </w:p>
     <w:p>
       <w:pPr>
@@ -6083,7 +6198,7 @@
           <wp:inline distT="0" distB="0" distL="0" distR="0">
             <wp:extent cx="6120130" cy="3655060"/>
             <wp:effectExtent l="0" t="0" r="0" b="0"/>
-            <wp:docPr id="23" name="Изображение20" descr=""/>
+            <wp:docPr id="23" name="Изображение19" descr=""/>
             <wp:cNvGraphicFramePr>
               <a:graphicFrameLocks xmlns:a="http://schemas.openxmlformats.org/drawingml/2006/main" noChangeAspect="1"/>
             </wp:cNvGraphicFramePr>
@@ -6091,7 +6206,7 @@
               <a:graphicData uri="http://schemas.openxmlformats.org/drawingml/2006/picture">
                 <pic:pic xmlns:pic="http://schemas.openxmlformats.org/drawingml/2006/picture">
                   <pic:nvPicPr>
-                    <pic:cNvPr id="23" name="Изображение20" descr=""/>
+                    <pic:cNvPr id="23" name="Изображение19" descr=""/>
                     <pic:cNvPicPr>
                       <a:picLocks noChangeAspect="1" noChangeArrowheads="1"/>
                     </pic:cNvPicPr>
@@ -6193,6 +6308,9 @@
       <w:r>
         <w:rPr/>
       </w:r>
+      <w:r>
+        <w:br w:type="page"/>
+      </w:r>
     </w:p>
     <w:p>
       <w:pPr>
@@ -6211,7 +6329,7 @@
           <wp:inline distT="0" distB="0" distL="0" distR="0">
             <wp:extent cx="6120130" cy="3655060"/>
             <wp:effectExtent l="0" t="0" r="0" b="0"/>
-            <wp:docPr id="24" name="Изображение21" descr=""/>
+            <wp:docPr id="24" name="Изображение20" descr=""/>
             <wp:cNvGraphicFramePr>
               <a:graphicFrameLocks xmlns:a="http://schemas.openxmlformats.org/drawingml/2006/main" noChangeAspect="1"/>
             </wp:cNvGraphicFramePr>
@@ -6219,7 +6337,7 @@
               <a:graphicData uri="http://schemas.openxmlformats.org/drawingml/2006/picture">
                 <pic:pic xmlns:pic="http://schemas.openxmlformats.org/drawingml/2006/picture">
                   <pic:nvPicPr>
-                    <pic:cNvPr id="24" name="Изображение21" descr=""/>
+                    <pic:cNvPr id="24" name="Изображение20" descr=""/>
                     <pic:cNvPicPr>
                       <a:picLocks noChangeAspect="1" noChangeArrowheads="1"/>
                     </pic:cNvPicPr>
@@ -6327,15 +6445,729 @@
     </w:p>
     <w:p>
       <w:pPr>
+        <w:pStyle w:val="Style17"/>
+        <w:numPr>
+          <w:ilvl w:val="0"/>
+          <w:numId w:val="0"/>
+        </w:numPr>
+        <w:ind w:left="0" w:right="0" w:hanging="0"/>
+        <w:jc w:val="center"/>
+        <w:rPr/>
+      </w:pPr>
+      <w:r>
+        <w:rPr/>
+        <w:drawing>
+          <wp:inline distT="0" distB="0" distL="0" distR="0">
+            <wp:extent cx="6120130" cy="3655060"/>
+            <wp:effectExtent l="0" t="0" r="0" b="0"/>
+            <wp:docPr id="25" name="Изображение21" descr=""/>
+            <wp:cNvGraphicFramePr>
+              <a:graphicFrameLocks xmlns:a="http://schemas.openxmlformats.org/drawingml/2006/main" noChangeAspect="1"/>
+            </wp:cNvGraphicFramePr>
+            <a:graphic xmlns:a="http://schemas.openxmlformats.org/drawingml/2006/main">
+              <a:graphicData uri="http://schemas.openxmlformats.org/drawingml/2006/picture">
+                <pic:pic xmlns:pic="http://schemas.openxmlformats.org/drawingml/2006/picture">
+                  <pic:nvPicPr>
+                    <pic:cNvPr id="25" name="Изображение21" descr=""/>
+                    <pic:cNvPicPr>
+                      <a:picLocks noChangeAspect="1" noChangeArrowheads="1"/>
+                    </pic:cNvPicPr>
+                  </pic:nvPicPr>
+                  <pic:blipFill>
+                    <a:blip r:embed="rId26"/>
+                    <a:stretch>
+                      <a:fillRect/>
+                    </a:stretch>
+                  </pic:blipFill>
+                  <pic:spPr bwMode="auto">
+                    <a:xfrm>
+                      <a:off x="0" y="0"/>
+                      <a:ext cx="6120130" cy="3655060"/>
+                    </a:xfrm>
+                    <a:prstGeom prst="rect">
+                      <a:avLst/>
+                    </a:prstGeom>
+                  </pic:spPr>
+                </pic:pic>
+              </a:graphicData>
+            </a:graphic>
+          </wp:inline>
+        </w:drawing>
+      </w:r>
+    </w:p>
+    <w:p>
+      <w:pPr>
+        <w:pStyle w:val="Style17"/>
+        <w:numPr>
+          <w:ilvl w:val="0"/>
+          <w:numId w:val="0"/>
+        </w:numPr>
+        <w:ind w:left="0" w:right="0" w:hanging="0"/>
+        <w:jc w:val="center"/>
+        <w:rPr/>
+      </w:pPr>
+      <w:r>
+        <w:rPr>
+          <w:b w:val="false"/>
+          <w:bCs w:val="false"/>
+        </w:rPr>
+        <w:t xml:space="preserve">Рисунок </w:t>
+      </w:r>
+      <w:r>
+        <w:rPr>
+          <w:b w:val="false"/>
+          <w:bCs w:val="false"/>
+        </w:rPr>
+        <w:fldChar w:fldCharType="begin"/>
+      </w:r>
+      <w:r>
+        <w:rPr>
+          <w:b w:val="false"/>
+          <w:bCs w:val="false"/>
+        </w:rPr>
+        <w:instrText> SEQ Рисунок \* ARABIC </w:instrText>
+      </w:r>
+      <w:r>
+        <w:rPr>
+          <w:b w:val="false"/>
+          <w:bCs w:val="false"/>
+        </w:rPr>
+        <w:fldChar w:fldCharType="separate"/>
+      </w:r>
+      <w:r>
+        <w:rPr>
+          <w:b w:val="false"/>
+          <w:bCs w:val="false"/>
+        </w:rPr>
+        <w:t>25</w:t>
+      </w:r>
+      <w:r>
+        <w:rPr>
+          <w:b w:val="false"/>
+          <w:bCs w:val="false"/>
+        </w:rPr>
+        <w:fldChar w:fldCharType="end"/>
+      </w:r>
+      <w:r>
+        <w:rPr>
+          <w:b w:val="false"/>
+          <w:bCs w:val="false"/>
+        </w:rPr>
+        <w:t>. «Распиновка» для макетного моделирования</w:t>
+      </w:r>
+    </w:p>
+    <w:p>
+      <w:pPr>
+        <w:pStyle w:val="Style17"/>
+        <w:numPr>
+          <w:ilvl w:val="0"/>
+          <w:numId w:val="0"/>
+        </w:numPr>
+        <w:ind w:left="0" w:right="0" w:hanging="0"/>
+        <w:jc w:val="both"/>
+        <w:rPr/>
+      </w:pPr>
+      <w:r>
+        <w:rPr/>
+      </w:r>
+    </w:p>
+    <w:p>
+      <w:pPr>
+        <w:pStyle w:val="3"/>
+        <w:numPr>
+          <w:ilvl w:val="2"/>
+          <w:numId w:val="2"/>
+        </w:numPr>
+        <w:rPr/>
+      </w:pPr>
+      <w:bookmarkStart w:id="21" w:name="__RefHeading___Toc1295_115031369"/>
+      <w:bookmarkEnd w:id="21"/>
+      <w:r>
+        <w:rPr/>
+        <w:t>2.2.6. Макетное моделирование для загрузки на микросхему</w:t>
+      </w:r>
+    </w:p>
+    <w:p>
+      <w:pPr>
+        <w:pStyle w:val="Style17"/>
+        <w:numPr>
+          <w:ilvl w:val="0"/>
+          <w:numId w:val="0"/>
+        </w:numPr>
+        <w:ind w:left="0" w:right="0" w:hanging="0"/>
+        <w:jc w:val="both"/>
+        <w:rPr/>
+      </w:pPr>
+      <w:r>
+        <w:rPr/>
+        <w:tab/>
+        <w:t xml:space="preserve">Макетное моделирование для </w:t>
+      </w:r>
+      <w:r>
+        <w:rPr>
+          <w:b w:val="false"/>
+          <w:bCs w:val="false"/>
+        </w:rPr>
+        <w:t>РТС на основе счётчика Джонсона для загрузки на микросхему «Cyclone II EP2C5Q208».</w:t>
+      </w:r>
+    </w:p>
+    <w:p>
+      <w:pPr>
+        <w:pStyle w:val="Style17"/>
+        <w:numPr>
+          <w:ilvl w:val="0"/>
+          <w:numId w:val="0"/>
+        </w:numPr>
+        <w:ind w:left="0" w:right="0" w:hanging="0"/>
+        <w:jc w:val="both"/>
+        <w:rPr>
+          <w:b w:val="false"/>
+          <w:b w:val="false"/>
+          <w:bCs w:val="false"/>
+        </w:rPr>
+      </w:pPr>
+      <w:r>
+        <w:rPr>
+          <w:b w:val="false"/>
+          <w:bCs w:val="false"/>
+        </w:rPr>
+      </w:r>
+    </w:p>
+    <w:p>
+      <w:pPr>
+        <w:pStyle w:val="Style17"/>
+        <w:numPr>
+          <w:ilvl w:val="0"/>
+          <w:numId w:val="0"/>
+        </w:numPr>
+        <w:ind w:left="0" w:right="0" w:hanging="0"/>
+        <w:jc w:val="center"/>
+        <w:rPr/>
+      </w:pPr>
+      <w:r>
+        <w:rPr/>
+        <w:drawing>
+          <wp:inline distT="0" distB="0" distL="0" distR="0">
+            <wp:extent cx="6120130" cy="3655060"/>
+            <wp:effectExtent l="0" t="0" r="0" b="0"/>
+            <wp:docPr id="26" name="Изображение23" descr=""/>
+            <wp:cNvGraphicFramePr>
+              <a:graphicFrameLocks xmlns:a="http://schemas.openxmlformats.org/drawingml/2006/main" noChangeAspect="1"/>
+            </wp:cNvGraphicFramePr>
+            <a:graphic xmlns:a="http://schemas.openxmlformats.org/drawingml/2006/main">
+              <a:graphicData uri="http://schemas.openxmlformats.org/drawingml/2006/picture">
+                <pic:pic xmlns:pic="http://schemas.openxmlformats.org/drawingml/2006/picture">
+                  <pic:nvPicPr>
+                    <pic:cNvPr id="26" name="Изображение23" descr=""/>
+                    <pic:cNvPicPr>
+                      <a:picLocks noChangeAspect="1" noChangeArrowheads="1"/>
+                    </pic:cNvPicPr>
+                  </pic:nvPicPr>
+                  <pic:blipFill>
+                    <a:blip r:embed="rId27"/>
+                    <a:stretch>
+                      <a:fillRect/>
+                    </a:stretch>
+                  </pic:blipFill>
+                  <pic:spPr bwMode="auto">
+                    <a:xfrm>
+                      <a:off x="0" y="0"/>
+                      <a:ext cx="6120130" cy="3655060"/>
+                    </a:xfrm>
+                    <a:prstGeom prst="rect">
+                      <a:avLst/>
+                    </a:prstGeom>
+                  </pic:spPr>
+                </pic:pic>
+              </a:graphicData>
+            </a:graphic>
+          </wp:inline>
+        </w:drawing>
+      </w:r>
+    </w:p>
+    <w:p>
+      <w:pPr>
+        <w:pStyle w:val="Style17"/>
+        <w:numPr>
+          <w:ilvl w:val="0"/>
+          <w:numId w:val="0"/>
+        </w:numPr>
+        <w:ind w:left="0" w:right="0" w:hanging="0"/>
+        <w:jc w:val="center"/>
+        <w:rPr/>
+      </w:pPr>
+      <w:r>
+        <w:rPr>
+          <w:b w:val="false"/>
+          <w:bCs w:val="false"/>
+        </w:rPr>
+        <w:t xml:space="preserve">Рисунок </w:t>
+      </w:r>
+      <w:r>
+        <w:rPr>
+          <w:b w:val="false"/>
+          <w:bCs w:val="false"/>
+        </w:rPr>
+        <w:fldChar w:fldCharType="begin"/>
+      </w:r>
+      <w:r>
+        <w:rPr>
+          <w:b w:val="false"/>
+          <w:bCs w:val="false"/>
+        </w:rPr>
+        <w:instrText> SEQ Рисунок \* ARABIC </w:instrText>
+      </w:r>
+      <w:r>
+        <w:rPr>
+          <w:b w:val="false"/>
+          <w:bCs w:val="false"/>
+        </w:rPr>
+        <w:fldChar w:fldCharType="separate"/>
+      </w:r>
+      <w:r>
+        <w:rPr>
+          <w:b w:val="false"/>
+          <w:bCs w:val="false"/>
+        </w:rPr>
+        <w:t>26</w:t>
+      </w:r>
+      <w:r>
+        <w:rPr>
+          <w:b w:val="false"/>
+          <w:bCs w:val="false"/>
+        </w:rPr>
+        <w:fldChar w:fldCharType="end"/>
+      </w:r>
+      <w:r>
+        <w:rPr>
+          <w:b w:val="false"/>
+          <w:bCs w:val="false"/>
+        </w:rPr>
+        <w:t>. «Распиновка» для макетного моделирования для загрузки на микросхему</w:t>
+      </w:r>
+    </w:p>
+    <w:p>
+      <w:pPr>
+        <w:pStyle w:val="Style17"/>
+        <w:numPr>
+          <w:ilvl w:val="0"/>
+          <w:numId w:val="0"/>
+        </w:numPr>
+        <w:ind w:left="0" w:right="0" w:hanging="0"/>
+        <w:jc w:val="both"/>
+        <w:rPr/>
+      </w:pPr>
+      <w:r>
+        <w:rPr/>
+      </w:r>
+      <w:r>
+        <w:br w:type="page"/>
+      </w:r>
+    </w:p>
+    <w:p>
+      <w:pPr>
+        <w:pStyle w:val="Style17"/>
+        <w:numPr>
+          <w:ilvl w:val="0"/>
+          <w:numId w:val="0"/>
+        </w:numPr>
+        <w:ind w:left="0" w:right="0" w:hanging="0"/>
+        <w:jc w:val="center"/>
+        <w:rPr/>
+      </w:pPr>
+      <w:r>
+        <w:rPr/>
+        <w:drawing>
+          <wp:inline distT="0" distB="0" distL="0" distR="0">
+            <wp:extent cx="6120130" cy="3655060"/>
+            <wp:effectExtent l="0" t="0" r="0" b="0"/>
+            <wp:docPr id="27" name="Изображение27" descr=""/>
+            <wp:cNvGraphicFramePr>
+              <a:graphicFrameLocks xmlns:a="http://schemas.openxmlformats.org/drawingml/2006/main" noChangeAspect="1"/>
+            </wp:cNvGraphicFramePr>
+            <a:graphic xmlns:a="http://schemas.openxmlformats.org/drawingml/2006/main">
+              <a:graphicData uri="http://schemas.openxmlformats.org/drawingml/2006/picture">
+                <pic:pic xmlns:pic="http://schemas.openxmlformats.org/drawingml/2006/picture">
+                  <pic:nvPicPr>
+                    <pic:cNvPr id="27" name="Изображение27" descr=""/>
+                    <pic:cNvPicPr>
+                      <a:picLocks noChangeAspect="1" noChangeArrowheads="1"/>
+                    </pic:cNvPicPr>
+                  </pic:nvPicPr>
+                  <pic:blipFill>
+                    <a:blip r:embed="rId28"/>
+                    <a:stretch>
+                      <a:fillRect/>
+                    </a:stretch>
+                  </pic:blipFill>
+                  <pic:spPr bwMode="auto">
+                    <a:xfrm>
+                      <a:off x="0" y="0"/>
+                      <a:ext cx="6120130" cy="3655060"/>
+                    </a:xfrm>
+                    <a:prstGeom prst="rect">
+                      <a:avLst/>
+                    </a:prstGeom>
+                  </pic:spPr>
+                </pic:pic>
+              </a:graphicData>
+            </a:graphic>
+          </wp:inline>
+        </w:drawing>
+      </w:r>
+    </w:p>
+    <w:p>
+      <w:pPr>
+        <w:pStyle w:val="Style17"/>
+        <w:numPr>
+          <w:ilvl w:val="0"/>
+          <w:numId w:val="0"/>
+        </w:numPr>
+        <w:ind w:left="0" w:right="0" w:hanging="0"/>
+        <w:jc w:val="center"/>
+        <w:rPr/>
+      </w:pPr>
+      <w:r>
+        <w:rPr>
+          <w:b w:val="false"/>
+          <w:bCs w:val="false"/>
+        </w:rPr>
+        <w:t xml:space="preserve">Рисунок </w:t>
+      </w:r>
+      <w:r>
+        <w:rPr>
+          <w:b w:val="false"/>
+          <w:bCs w:val="false"/>
+        </w:rPr>
+        <w:fldChar w:fldCharType="begin"/>
+      </w:r>
+      <w:r>
+        <w:rPr>
+          <w:b w:val="false"/>
+          <w:bCs w:val="false"/>
+        </w:rPr>
+        <w:instrText> SEQ Рисунок \* ARABIC </w:instrText>
+      </w:r>
+      <w:r>
+        <w:rPr>
+          <w:b w:val="false"/>
+          <w:bCs w:val="false"/>
+        </w:rPr>
+        <w:fldChar w:fldCharType="separate"/>
+      </w:r>
+      <w:r>
+        <w:rPr>
+          <w:b w:val="false"/>
+          <w:bCs w:val="false"/>
+        </w:rPr>
+        <w:t>27</w:t>
+      </w:r>
+      <w:r>
+        <w:rPr>
+          <w:b w:val="false"/>
+          <w:bCs w:val="false"/>
+        </w:rPr>
+        <w:fldChar w:fldCharType="end"/>
+      </w:r>
+      <w:r>
+        <w:rPr>
+          <w:b w:val="false"/>
+          <w:bCs w:val="false"/>
+        </w:rPr>
+        <w:t>. «Распиновка» для макетного моделирования для загрузки на микросхему</w:t>
+      </w:r>
+    </w:p>
+    <w:p>
+      <w:pPr>
+        <w:pStyle w:val="Style17"/>
+        <w:numPr>
+          <w:ilvl w:val="0"/>
+          <w:numId w:val="0"/>
+        </w:numPr>
+        <w:ind w:left="0" w:right="0" w:hanging="0"/>
+        <w:jc w:val="both"/>
+        <w:rPr/>
+      </w:pPr>
+      <w:r>
+        <w:rPr/>
+      </w:r>
+      <w:r>
+        <w:br w:type="page"/>
+      </w:r>
+    </w:p>
+    <w:p>
+      <w:pPr>
+        <w:pStyle w:val="Style17"/>
+        <w:numPr>
+          <w:ilvl w:val="0"/>
+          <w:numId w:val="0"/>
+        </w:numPr>
+        <w:ind w:left="0" w:right="0" w:hanging="0"/>
+        <w:jc w:val="center"/>
+        <w:rPr/>
+      </w:pPr>
+      <w:r>
+        <w:rPr/>
+        <w:drawing>
+          <wp:inline distT="0" distB="0" distL="0" distR="0">
+            <wp:extent cx="6120130" cy="3655060"/>
+            <wp:effectExtent l="0" t="0" r="0" b="0"/>
+            <wp:docPr id="28" name="Изображение28" descr=""/>
+            <wp:cNvGraphicFramePr>
+              <a:graphicFrameLocks xmlns:a="http://schemas.openxmlformats.org/drawingml/2006/main" noChangeAspect="1"/>
+            </wp:cNvGraphicFramePr>
+            <a:graphic xmlns:a="http://schemas.openxmlformats.org/drawingml/2006/main">
+              <a:graphicData uri="http://schemas.openxmlformats.org/drawingml/2006/picture">
+                <pic:pic xmlns:pic="http://schemas.openxmlformats.org/drawingml/2006/picture">
+                  <pic:nvPicPr>
+                    <pic:cNvPr id="28" name="Изображение28" descr=""/>
+                    <pic:cNvPicPr>
+                      <a:picLocks noChangeAspect="1" noChangeArrowheads="1"/>
+                    </pic:cNvPicPr>
+                  </pic:nvPicPr>
+                  <pic:blipFill>
+                    <a:blip r:embed="rId29"/>
+                    <a:stretch>
+                      <a:fillRect/>
+                    </a:stretch>
+                  </pic:blipFill>
+                  <pic:spPr bwMode="auto">
+                    <a:xfrm>
+                      <a:off x="0" y="0"/>
+                      <a:ext cx="6120130" cy="3655060"/>
+                    </a:xfrm>
+                    <a:prstGeom prst="rect">
+                      <a:avLst/>
+                    </a:prstGeom>
+                  </pic:spPr>
+                </pic:pic>
+              </a:graphicData>
+            </a:graphic>
+          </wp:inline>
+        </w:drawing>
+      </w:r>
+    </w:p>
+    <w:p>
+      <w:pPr>
+        <w:pStyle w:val="Style17"/>
+        <w:numPr>
+          <w:ilvl w:val="0"/>
+          <w:numId w:val="0"/>
+        </w:numPr>
+        <w:ind w:left="0" w:right="0" w:hanging="0"/>
+        <w:jc w:val="center"/>
+        <w:rPr/>
+      </w:pPr>
+      <w:r>
+        <w:rPr>
+          <w:b w:val="false"/>
+          <w:bCs w:val="false"/>
+        </w:rPr>
+        <w:t xml:space="preserve">Рисунок </w:t>
+      </w:r>
+      <w:r>
+        <w:rPr>
+          <w:b w:val="false"/>
+          <w:bCs w:val="false"/>
+        </w:rPr>
+        <w:fldChar w:fldCharType="begin"/>
+      </w:r>
+      <w:r>
+        <w:rPr>
+          <w:b w:val="false"/>
+          <w:bCs w:val="false"/>
+        </w:rPr>
+        <w:instrText> SEQ Рисунок \* ARABIC </w:instrText>
+      </w:r>
+      <w:r>
+        <w:rPr>
+          <w:b w:val="false"/>
+          <w:bCs w:val="false"/>
+        </w:rPr>
+        <w:fldChar w:fldCharType="separate"/>
+      </w:r>
+      <w:r>
+        <w:rPr>
+          <w:b w:val="false"/>
+          <w:bCs w:val="false"/>
+        </w:rPr>
+        <w:t>28</w:t>
+      </w:r>
+      <w:r>
+        <w:rPr>
+          <w:b w:val="false"/>
+          <w:bCs w:val="false"/>
+        </w:rPr>
+        <w:fldChar w:fldCharType="end"/>
+      </w:r>
+      <w:r>
+        <w:rPr>
+          <w:b w:val="false"/>
+          <w:bCs w:val="false"/>
+        </w:rPr>
+        <w:t>. «Распиновка» для макетного моделирования для загрузки на микросхему</w:t>
+      </w:r>
+    </w:p>
+    <w:p>
+      <w:pPr>
+        <w:pStyle w:val="Style17"/>
+        <w:numPr>
+          <w:ilvl w:val="0"/>
+          <w:numId w:val="0"/>
+        </w:numPr>
+        <w:ind w:left="0" w:right="0" w:hanging="0"/>
+        <w:jc w:val="both"/>
+        <w:rPr/>
+      </w:pPr>
+      <w:r>
+        <w:rPr/>
+      </w:r>
+      <w:r>
+        <w:br w:type="page"/>
+      </w:r>
+    </w:p>
+    <w:p>
+      <w:pPr>
+        <w:pStyle w:val="Style17"/>
+        <w:numPr>
+          <w:ilvl w:val="0"/>
+          <w:numId w:val="0"/>
+        </w:numPr>
+        <w:ind w:left="0" w:right="0" w:hanging="0"/>
+        <w:jc w:val="center"/>
+        <w:rPr/>
+      </w:pPr>
+      <w:r>
+        <w:rPr/>
+        <w:drawing>
+          <wp:inline distT="0" distB="0" distL="0" distR="0">
+            <wp:extent cx="6120130" cy="3655060"/>
+            <wp:effectExtent l="0" t="0" r="0" b="0"/>
+            <wp:docPr id="29" name="Изображение29" descr=""/>
+            <wp:cNvGraphicFramePr>
+              <a:graphicFrameLocks xmlns:a="http://schemas.openxmlformats.org/drawingml/2006/main" noChangeAspect="1"/>
+            </wp:cNvGraphicFramePr>
+            <a:graphic xmlns:a="http://schemas.openxmlformats.org/drawingml/2006/main">
+              <a:graphicData uri="http://schemas.openxmlformats.org/drawingml/2006/picture">
+                <pic:pic xmlns:pic="http://schemas.openxmlformats.org/drawingml/2006/picture">
+                  <pic:nvPicPr>
+                    <pic:cNvPr id="29" name="Изображение29" descr=""/>
+                    <pic:cNvPicPr>
+                      <a:picLocks noChangeAspect="1" noChangeArrowheads="1"/>
+                    </pic:cNvPicPr>
+                  </pic:nvPicPr>
+                  <pic:blipFill>
+                    <a:blip r:embed="rId30"/>
+                    <a:stretch>
+                      <a:fillRect/>
+                    </a:stretch>
+                  </pic:blipFill>
+                  <pic:spPr bwMode="auto">
+                    <a:xfrm>
+                      <a:off x="0" y="0"/>
+                      <a:ext cx="6120130" cy="3655060"/>
+                    </a:xfrm>
+                    <a:prstGeom prst="rect">
+                      <a:avLst/>
+                    </a:prstGeom>
+                  </pic:spPr>
+                </pic:pic>
+              </a:graphicData>
+            </a:graphic>
+          </wp:inline>
+        </w:drawing>
+      </w:r>
+    </w:p>
+    <w:p>
+      <w:pPr>
+        <w:pStyle w:val="Style17"/>
+        <w:numPr>
+          <w:ilvl w:val="0"/>
+          <w:numId w:val="0"/>
+        </w:numPr>
+        <w:ind w:left="0" w:right="0" w:hanging="0"/>
+        <w:jc w:val="center"/>
+        <w:rPr/>
+      </w:pPr>
+      <w:r>
+        <w:rPr>
+          <w:b w:val="false"/>
+          <w:bCs w:val="false"/>
+        </w:rPr>
+        <w:t xml:space="preserve">Рисунок </w:t>
+      </w:r>
+      <w:r>
+        <w:rPr>
+          <w:b w:val="false"/>
+          <w:bCs w:val="false"/>
+        </w:rPr>
+        <w:fldChar w:fldCharType="begin"/>
+      </w:r>
+      <w:r>
+        <w:rPr>
+          <w:b w:val="false"/>
+          <w:bCs w:val="false"/>
+        </w:rPr>
+        <w:instrText> SEQ Рисунок \* ARABIC </w:instrText>
+      </w:r>
+      <w:r>
+        <w:rPr>
+          <w:b w:val="false"/>
+          <w:bCs w:val="false"/>
+        </w:rPr>
+        <w:fldChar w:fldCharType="separate"/>
+      </w:r>
+      <w:r>
+        <w:rPr>
+          <w:b w:val="false"/>
+          <w:bCs w:val="false"/>
+        </w:rPr>
+        <w:t>29</w:t>
+      </w:r>
+      <w:r>
+        <w:rPr>
+          <w:b w:val="false"/>
+          <w:bCs w:val="false"/>
+        </w:rPr>
+        <w:fldChar w:fldCharType="end"/>
+      </w:r>
+      <w:r>
+        <w:rPr>
+          <w:b w:val="false"/>
+          <w:bCs w:val="false"/>
+        </w:rPr>
+        <w:t>. «Распиновка» для макетного моделирования для загрузки на микросхему</w:t>
+      </w:r>
+    </w:p>
+    <w:p>
+      <w:pPr>
+        <w:pStyle w:val="Style17"/>
+        <w:numPr>
+          <w:ilvl w:val="0"/>
+          <w:numId w:val="0"/>
+        </w:numPr>
+        <w:ind w:left="0" w:right="0" w:hanging="0"/>
+        <w:jc w:val="both"/>
+        <w:rPr/>
+      </w:pPr>
+      <w:r>
+        <w:rPr/>
+      </w:r>
+      <w:r>
+        <w:br w:type="page"/>
+      </w:r>
+    </w:p>
+    <w:p>
+      <w:pPr>
         <w:pStyle w:val="1"/>
         <w:numPr>
           <w:ilvl w:val="0"/>
-          <w:numId w:val="4"/>
-        </w:numPr>
-        <w:rPr/>
-      </w:pPr>
-      <w:bookmarkStart w:id="20" w:name="__RefHeading___Toc358_311249038"/>
-      <w:bookmarkEnd w:id="20"/>
+          <w:numId w:val="5"/>
+        </w:numPr>
+        <w:rPr/>
+      </w:pPr>
+      <w:bookmarkStart w:id="22" w:name="__RefHeading___Toc358_311249038"/>
+      <w:bookmarkEnd w:id="22"/>
       <w:r>
         <w:rPr/>
         <w:t>3. Вывод</w:t>
@@ -6357,14 +7189,14 @@
         <w:tab/>
         <w:t>В ходе выполнения лабораторной работы №6 «</w:t>
       </w:r>
-      <w:bookmarkStart w:id="21" w:name="__DdeLink__10522_7389959"/>
-      <w:bookmarkStart w:id="22" w:name="__DdeLink__40860_3602482805"/>
+      <w:bookmarkStart w:id="23" w:name="__DdeLink__40860_3602482805"/>
+      <w:bookmarkStart w:id="24" w:name="__DdeLink__10522_7389959"/>
       <w:r>
         <w:rPr/>
         <w:t>Проектирование распределителей тактовых сигналов</w:t>
       </w:r>
-      <w:bookmarkEnd w:id="21"/>
-      <w:bookmarkEnd w:id="22"/>
+      <w:bookmarkEnd w:id="23"/>
+      <w:bookmarkEnd w:id="24"/>
       <w:r>
         <w:rPr/>
         <w:t>» были исследованы особенности функционирования и проектирования распределителей тактовых сигналов, которые были построены на сдвигающих регистрах и счётчиках Джонсона. Также была рассмотрена и изучена суть РТС, в том числе РТС на счётчиках Джонсона с перекрёстной обратной связью, позволяющей реагировать на ошибки и исправлять их. В ходе работы были составлены функциональные схемы РТС на основе D-триггеров, в которых происходила циркуляция «0» и которые являются самовосстанавливающимися, составлены временные диаграммы, отражавшие их суть работы и их реакцию на симуляцию ошибки (асинхронная установка «1» или «0» соответственно), произведена «распиновка» для макетного моделирования РТС. Таким образом и были исследованы особенности функционирования распределителей тактовых сигналов, построенных на сдвигающих регистрах и счётчиках Джонсона.</w:t>
@@ -6393,12 +7225,12 @@
         <w:pStyle w:val="1"/>
         <w:numPr>
           <w:ilvl w:val="0"/>
-          <w:numId w:val="4"/>
-        </w:numPr>
-        <w:rPr/>
-      </w:pPr>
-      <w:bookmarkStart w:id="23" w:name="__RefHeading___Toc360_311249038"/>
-      <w:bookmarkEnd w:id="23"/>
+          <w:numId w:val="5"/>
+        </w:numPr>
+        <w:rPr/>
+      </w:pPr>
+      <w:bookmarkStart w:id="25" w:name="__RefHeading___Toc360_311249038"/>
+      <w:bookmarkEnd w:id="25"/>
       <w:r>
         <w:rPr/>
         <w:t>4. Список использованных источников</w:t>
@@ -6420,7 +7252,7 @@
         <w:tab/>
         <w:t xml:space="preserve">1. Онлайн-курс «Элементная база цифровых систем» в LMS Moodle [сайт]. URL: </w:t>
       </w:r>
-      <w:hyperlink r:id="rId26">
+      <w:hyperlink r:id="rId31">
         <w:r>
           <w:rPr>
             <w:rStyle w:val="Style10"/>
@@ -6466,8 +7298,8 @@
       </w:r>
     </w:p>
     <w:sectPr>
-      <w:footerReference w:type="default" r:id="rId27"/>
-      <w:footerReference w:type="first" r:id="rId28"/>
+      <w:footerReference w:type="default" r:id="rId32"/>
+      <w:footerReference w:type="first" r:id="rId33"/>
       <w:type w:val="nextPage"/>
       <w:pgSz w:w="11906" w:h="16838"/>
       <w:pgMar w:left="1134" w:right="1134" w:header="0" w:top="1134" w:footer="1134" w:bottom="2223" w:gutter="0"/>
@@ -6502,7 +7334,7 @@
     </w:r>
     <w:r>
       <w:rPr/>
-      <w:t>29</w:t>
+      <w:t>2</w:t>
     </w:r>
     <w:r>
       <w:rPr/>
@@ -7003,6 +7835,98 @@
       </w:pPr>
     </w:lvl>
   </w:abstractNum>
+  <w:abstractNum w:abstractNumId="6">
+    <w:lvl w:ilvl="0">
+      <w:start w:val="1"/>
+      <w:numFmt w:val="none"/>
+      <w:suff w:val="nothing"/>
+      <w:lvlText w:val=""/>
+      <w:lvlJc w:val="left"/>
+      <w:pPr>
+        <w:ind w:left="0" w:hanging="0"/>
+      </w:pPr>
+    </w:lvl>
+    <w:lvl w:ilvl="1">
+      <w:start w:val="1"/>
+      <w:numFmt w:val="none"/>
+      <w:suff w:val="nothing"/>
+      <w:lvlText w:val=""/>
+      <w:lvlJc w:val="left"/>
+      <w:pPr>
+        <w:ind w:left="0" w:hanging="0"/>
+      </w:pPr>
+    </w:lvl>
+    <w:lvl w:ilvl="2">
+      <w:start w:val="1"/>
+      <w:numFmt w:val="none"/>
+      <w:suff w:val="nothing"/>
+      <w:lvlText w:val=""/>
+      <w:lvlJc w:val="left"/>
+      <w:pPr>
+        <w:ind w:left="0" w:hanging="0"/>
+      </w:pPr>
+    </w:lvl>
+    <w:lvl w:ilvl="3">
+      <w:start w:val="1"/>
+      <w:numFmt w:val="none"/>
+      <w:suff w:val="nothing"/>
+      <w:lvlText w:val=""/>
+      <w:lvlJc w:val="left"/>
+      <w:pPr>
+        <w:ind w:left="0" w:hanging="0"/>
+      </w:pPr>
+    </w:lvl>
+    <w:lvl w:ilvl="4">
+      <w:start w:val="1"/>
+      <w:numFmt w:val="none"/>
+      <w:suff w:val="nothing"/>
+      <w:lvlText w:val=""/>
+      <w:lvlJc w:val="left"/>
+      <w:pPr>
+        <w:ind w:left="0" w:hanging="0"/>
+      </w:pPr>
+    </w:lvl>
+    <w:lvl w:ilvl="5">
+      <w:start w:val="1"/>
+      <w:numFmt w:val="none"/>
+      <w:suff w:val="nothing"/>
+      <w:lvlText w:val=""/>
+      <w:lvlJc w:val="left"/>
+      <w:pPr>
+        <w:ind w:left="0" w:hanging="0"/>
+      </w:pPr>
+    </w:lvl>
+    <w:lvl w:ilvl="6">
+      <w:start w:val="1"/>
+      <w:numFmt w:val="none"/>
+      <w:suff w:val="nothing"/>
+      <w:lvlText w:val=""/>
+      <w:lvlJc w:val="left"/>
+      <w:pPr>
+        <w:ind w:left="0" w:hanging="0"/>
+      </w:pPr>
+    </w:lvl>
+    <w:lvl w:ilvl="7">
+      <w:start w:val="1"/>
+      <w:numFmt w:val="none"/>
+      <w:suff w:val="nothing"/>
+      <w:lvlText w:val=""/>
+      <w:lvlJc w:val="left"/>
+      <w:pPr>
+        <w:ind w:left="0" w:hanging="0"/>
+      </w:pPr>
+    </w:lvl>
+    <w:lvl w:ilvl="8">
+      <w:start w:val="1"/>
+      <w:numFmt w:val="none"/>
+      <w:suff w:val="nothing"/>
+      <w:lvlText w:val=""/>
+      <w:lvlJc w:val="left"/>
+      <w:pPr>
+        <w:ind w:left="0" w:hanging="0"/>
+      </w:pPr>
+    </w:lvl>
+  </w:abstractNum>
   <w:num w:numId="1">
     <w:abstractNumId w:val="1"/>
   </w:num>
@@ -7017,6 +7941,9 @@
   </w:num>
   <w:num w:numId="5">
     <w:abstractNumId w:val="5"/>
+  </w:num>
+  <w:num w:numId="6">
+    <w:abstractNumId w:val="6"/>
   </w:num>
 </w:numbering>
 </file>
@@ -7543,6 +8470,21 @@
     <w:qFormat/>
     <w:rPr/>
   </w:style>
+  <w:style w:type="character" w:styleId="ListLabel60">
+    <w:name w:val="ListLabel 60"/>
+    <w:qFormat/>
+    <w:rPr/>
+  </w:style>
+  <w:style w:type="character" w:styleId="ListLabel61">
+    <w:name w:val="ListLabel 61"/>
+    <w:qFormat/>
+    <w:rPr/>
+  </w:style>
+  <w:style w:type="character" w:styleId="ListLabel62">
+    <w:name w:val="ListLabel 62"/>
+    <w:qFormat/>
+    <w:rPr/>
+  </w:style>
   <w:style w:type="paragraph" w:styleId="Style16">
     <w:name w:val="Заголовок"/>
     <w:basedOn w:val="Normal"/>

</xml_diff>